<commit_message>
edit assign 2 doc
</commit_message>
<xml_diff>
--- a/src/assignment2/assign2.docx
+++ b/src/assignment2/assign2.docx
@@ -25,8 +25,8 @@
       </w:tblPr>
       <w:tblGrid>
         <w:gridCol w:w="6911"/>
-        <w:gridCol w:w="1375"/>
-        <w:gridCol w:w="1645"/>
+        <w:gridCol w:w="1873"/>
+        <w:gridCol w:w="1147"/>
         <w:gridCol w:w="701"/>
       </w:tblGrid>
       <w:tr>
@@ -1491,7 +1491,8 @@
         </w:tc>
         <w:tc>
           <w:tcPr>
-            <w:tcW w:w="1375" w:type="dxa"/>
+            <w:tcW w:w="3020" w:type="dxa"/>
+            <w:gridSpan w:val="2"/>
             <w:shd w:val="clear" w:color="auto" w:fill="BFBFBF" w:themeFill="background1" w:themeFillShade="BF"/>
           </w:tcPr>
           <w:p>
@@ -1513,35 +1514,7 @@
                 <w:szCs w:val="20"/>
                 <w:lang w:eastAsia="en-SE"/>
               </w:rPr>
-              <w:t>O(N)</w:t>
-            </w:r>
-          </w:p>
-        </w:tc>
-        <w:tc>
-          <w:tcPr>
-            <w:tcW w:w="1645" w:type="dxa"/>
-            <w:shd w:val="clear" w:color="auto" w:fill="BFBFBF" w:themeFill="background1" w:themeFillShade="BF"/>
-          </w:tcPr>
-          <w:p>
-            <w:pPr>
-              <w:spacing w:after="0" w:line="300" w:lineRule="atLeast"/>
-              <w:rPr>
-                <w:rFonts w:ascii="Helvetica" w:eastAsia="Times New Roman" w:hAnsi="Helvetica" w:cs="Helvetica"/>
-                <w:color w:val="24292E"/>
-                <w:sz w:val="20"/>
-                <w:szCs w:val="20"/>
-                <w:lang w:eastAsia="en-SE"/>
-              </w:rPr>
-            </w:pPr>
-            <w:r>
-              <w:rPr>
-                <w:rFonts w:ascii="Helvetica" w:eastAsia="Times New Roman" w:hAnsi="Helvetica" w:cs="Helvetica"/>
-                <w:color w:val="24292E"/>
-                <w:sz w:val="20"/>
-                <w:szCs w:val="20"/>
-                <w:lang w:eastAsia="en-SE"/>
-              </w:rPr>
-              <w:t>O(N)</w:t>
+              <w:t>N times</w:t>
             </w:r>
           </w:p>
         </w:tc>
@@ -1824,7 +1797,7 @@
         </w:tc>
         <w:tc>
           <w:tcPr>
-            <w:tcW w:w="1375" w:type="dxa"/>
+            <w:tcW w:w="1873" w:type="dxa"/>
             <w:shd w:val="clear" w:color="auto" w:fill="F2F2F2" w:themeFill="background1" w:themeFillShade="F2"/>
           </w:tcPr>
           <w:p>
@@ -1884,7 +1857,7 @@
         </w:tc>
         <w:tc>
           <w:tcPr>
-            <w:tcW w:w="1645" w:type="dxa"/>
+            <w:tcW w:w="1147" w:type="dxa"/>
             <w:vMerge w:val="restart"/>
             <w:shd w:val="clear" w:color="auto" w:fill="F2F2F2" w:themeFill="background1" w:themeFillShade="F2"/>
           </w:tcPr>
@@ -2138,7 +2111,7 @@
         </w:tc>
         <w:tc>
           <w:tcPr>
-            <w:tcW w:w="1375" w:type="dxa"/>
+            <w:tcW w:w="1873" w:type="dxa"/>
             <w:shd w:val="clear" w:color="auto" w:fill="F2F2F2" w:themeFill="background1" w:themeFillShade="F2"/>
           </w:tcPr>
           <w:p>
@@ -2198,7 +2171,7 @@
         </w:tc>
         <w:tc>
           <w:tcPr>
-            <w:tcW w:w="1645" w:type="dxa"/>
+            <w:tcW w:w="1147" w:type="dxa"/>
             <w:vMerge/>
             <w:shd w:val="clear" w:color="auto" w:fill="F2F2F2" w:themeFill="background1" w:themeFillShade="F2"/>
           </w:tcPr>
@@ -2395,7 +2368,7 @@
         </w:tc>
         <w:tc>
           <w:tcPr>
-            <w:tcW w:w="1375" w:type="dxa"/>
+            <w:tcW w:w="1873" w:type="dxa"/>
             <w:shd w:val="clear" w:color="auto" w:fill="F2F2F2" w:themeFill="background1" w:themeFillShade="F2"/>
           </w:tcPr>
           <w:p>
@@ -2455,7 +2428,7 @@
         </w:tc>
         <w:tc>
           <w:tcPr>
-            <w:tcW w:w="1645" w:type="dxa"/>
+            <w:tcW w:w="1147" w:type="dxa"/>
             <w:vMerge/>
             <w:shd w:val="clear" w:color="auto" w:fill="F2F2F2" w:themeFill="background1" w:themeFillShade="F2"/>
           </w:tcPr>
@@ -2571,7 +2544,7 @@
         </w:tc>
         <w:tc>
           <w:tcPr>
-            <w:tcW w:w="1375" w:type="dxa"/>
+            <w:tcW w:w="1873" w:type="dxa"/>
             <w:shd w:val="clear" w:color="auto" w:fill="F2F2F2" w:themeFill="background1" w:themeFillShade="F2"/>
           </w:tcPr>
           <w:p>
@@ -2631,7 +2604,7 @@
         </w:tc>
         <w:tc>
           <w:tcPr>
-            <w:tcW w:w="1645" w:type="dxa"/>
+            <w:tcW w:w="1147" w:type="dxa"/>
             <w:vMerge/>
             <w:shd w:val="clear" w:color="auto" w:fill="F2F2F2" w:themeFill="background1" w:themeFillShade="F2"/>
           </w:tcPr>
@@ -2828,7 +2801,7 @@
         </w:tc>
         <w:tc>
           <w:tcPr>
-            <w:tcW w:w="1375" w:type="dxa"/>
+            <w:tcW w:w="1873" w:type="dxa"/>
             <w:shd w:val="clear" w:color="auto" w:fill="F2F2F2" w:themeFill="background1" w:themeFillShade="F2"/>
           </w:tcPr>
           <w:p>
@@ -2888,7 +2861,7 @@
         </w:tc>
         <w:tc>
           <w:tcPr>
-            <w:tcW w:w="1645" w:type="dxa"/>
+            <w:tcW w:w="1147" w:type="dxa"/>
             <w:vMerge/>
             <w:shd w:val="clear" w:color="auto" w:fill="F2F2F2" w:themeFill="background1" w:themeFillShade="F2"/>
           </w:tcPr>
@@ -3004,7 +2977,7 @@
         </w:tc>
         <w:tc>
           <w:tcPr>
-            <w:tcW w:w="1375" w:type="dxa"/>
+            <w:tcW w:w="1873" w:type="dxa"/>
             <w:shd w:val="clear" w:color="auto" w:fill="F2F2F2" w:themeFill="background1" w:themeFillShade="F2"/>
           </w:tcPr>
           <w:p>
@@ -3064,7 +3037,7 @@
         </w:tc>
         <w:tc>
           <w:tcPr>
-            <w:tcW w:w="1645" w:type="dxa"/>
+            <w:tcW w:w="1147" w:type="dxa"/>
             <w:vMerge/>
             <w:shd w:val="clear" w:color="auto" w:fill="F2F2F2" w:themeFill="background1" w:themeFillShade="F2"/>
           </w:tcPr>
@@ -3261,7 +3234,7 @@
         </w:tc>
         <w:tc>
           <w:tcPr>
-            <w:tcW w:w="1375" w:type="dxa"/>
+            <w:tcW w:w="1873" w:type="dxa"/>
             <w:shd w:val="clear" w:color="auto" w:fill="F2F2F2" w:themeFill="background1" w:themeFillShade="F2"/>
           </w:tcPr>
           <w:p>
@@ -3321,7 +3294,7 @@
         </w:tc>
         <w:tc>
           <w:tcPr>
-            <w:tcW w:w="1645" w:type="dxa"/>
+            <w:tcW w:w="1147" w:type="dxa"/>
             <w:vMerge/>
             <w:shd w:val="clear" w:color="auto" w:fill="F2F2F2" w:themeFill="background1" w:themeFillShade="F2"/>
           </w:tcPr>
@@ -3437,7 +3410,7 @@
         </w:tc>
         <w:tc>
           <w:tcPr>
-            <w:tcW w:w="1375" w:type="dxa"/>
+            <w:tcW w:w="1873" w:type="dxa"/>
             <w:shd w:val="clear" w:color="auto" w:fill="F2F2F2" w:themeFill="background1" w:themeFillShade="F2"/>
           </w:tcPr>
           <w:p>
@@ -3497,7 +3470,7 @@
         </w:tc>
         <w:tc>
           <w:tcPr>
-            <w:tcW w:w="1645" w:type="dxa"/>
+            <w:tcW w:w="1147" w:type="dxa"/>
             <w:vMerge/>
             <w:shd w:val="clear" w:color="auto" w:fill="F2F2F2" w:themeFill="background1" w:themeFillShade="F2"/>
           </w:tcPr>
@@ -3572,7 +3545,7 @@
         </w:tc>
         <w:tc>
           <w:tcPr>
-            <w:tcW w:w="1375" w:type="dxa"/>
+            <w:tcW w:w="1873" w:type="dxa"/>
             <w:shd w:val="clear" w:color="auto" w:fill="F2F2F2" w:themeFill="background1" w:themeFillShade="F2"/>
           </w:tcPr>
           <w:p>
@@ -3590,7 +3563,7 @@
         </w:tc>
         <w:tc>
           <w:tcPr>
-            <w:tcW w:w="1645" w:type="dxa"/>
+            <w:tcW w:w="1147" w:type="dxa"/>
             <w:shd w:val="clear" w:color="auto" w:fill="F2F2F2" w:themeFill="background1" w:themeFillShade="F2"/>
           </w:tcPr>
           <w:p>
@@ -3715,7 +3688,7 @@
         </w:tc>
         <w:tc>
           <w:tcPr>
-            <w:tcW w:w="1375" w:type="dxa"/>
+            <w:tcW w:w="1873" w:type="dxa"/>
             <w:shd w:val="clear" w:color="auto" w:fill="BFBFBF" w:themeFill="background1" w:themeFillShade="BF"/>
           </w:tcPr>
           <w:p>
@@ -3755,7 +3728,7 @@
         </w:tc>
         <w:tc>
           <w:tcPr>
-            <w:tcW w:w="1645" w:type="dxa"/>
+            <w:tcW w:w="1147" w:type="dxa"/>
             <w:shd w:val="clear" w:color="auto" w:fill="BFBFBF" w:themeFill="background1" w:themeFillShade="BF"/>
           </w:tcPr>
           <w:p>
@@ -3923,7 +3896,7 @@
         </w:tc>
         <w:tc>
           <w:tcPr>
-            <w:tcW w:w="1375" w:type="dxa"/>
+            <w:tcW w:w="1873" w:type="dxa"/>
             <w:shd w:val="clear" w:color="auto" w:fill="F2F2F2" w:themeFill="background1" w:themeFillShade="F2"/>
           </w:tcPr>
           <w:p>
@@ -3932,8 +3905,8 @@
               <w:rPr>
                 <w:rFonts w:ascii="Consolas" w:eastAsia="Times New Roman" w:hAnsi="Consolas" w:cs="Segoe UI"/>
                 <w:color w:val="24292E"/>
-                <w:sz w:val="18"/>
-                <w:szCs w:val="18"/>
+                <w:sz w:val="20"/>
+                <w:szCs w:val="20"/>
                 <w:lang w:val="en-SE" w:eastAsia="en-SE"/>
               </w:rPr>
             </w:pPr>
@@ -3959,11 +3932,28 @@
               </w:rPr>
               <w:t>1)</w:t>
             </w:r>
-          </w:p>
-        </w:tc>
-        <w:tc>
-          <w:tcPr>
-            <w:tcW w:w="1645" w:type="dxa"/>
+            <w:r>
+              <w:rPr>
+                <w:rFonts w:ascii="Helvetica" w:eastAsia="Times New Roman" w:hAnsi="Helvetica" w:cs="Helvetica"/>
+                <w:color w:val="24292E"/>
+                <w:sz w:val="20"/>
+                <w:szCs w:val="20"/>
+                <w:lang w:eastAsia="en-SE"/>
+              </w:rPr>
+              <w:t xml:space="preserve"> </w:t>
+            </w:r>
+            <w:r>
+              <w:rPr>
+                <w:sz w:val="20"/>
+                <w:szCs w:val="20"/>
+              </w:rPr>
+              <w:t>(amortized)</w:t>
+            </w:r>
+          </w:p>
+        </w:tc>
+        <w:tc>
+          <w:tcPr>
+            <w:tcW w:w="1147" w:type="dxa"/>
             <w:vMerge w:val="restart"/>
             <w:shd w:val="clear" w:color="auto" w:fill="F2F2F2" w:themeFill="background1" w:themeFillShade="F2"/>
           </w:tcPr>
@@ -4155,7 +4145,7 @@
         </w:tc>
         <w:tc>
           <w:tcPr>
-            <w:tcW w:w="1375" w:type="dxa"/>
+            <w:tcW w:w="1873" w:type="dxa"/>
             <w:shd w:val="clear" w:color="auto" w:fill="F2F2F2" w:themeFill="background1" w:themeFillShade="F2"/>
           </w:tcPr>
           <w:p>
@@ -4215,7 +4205,7 @@
         </w:tc>
         <w:tc>
           <w:tcPr>
-            <w:tcW w:w="1645" w:type="dxa"/>
+            <w:tcW w:w="1147" w:type="dxa"/>
             <w:vMerge/>
             <w:shd w:val="clear" w:color="auto" w:fill="F2F2F2" w:themeFill="background1" w:themeFillShade="F2"/>
           </w:tcPr>
@@ -4320,7 +4310,7 @@
         </w:tc>
         <w:tc>
           <w:tcPr>
-            <w:tcW w:w="1375" w:type="dxa"/>
+            <w:tcW w:w="1873" w:type="dxa"/>
             <w:shd w:val="clear" w:color="auto" w:fill="F2F2F2" w:themeFill="background1" w:themeFillShade="F2"/>
           </w:tcPr>
           <w:p>
@@ -4360,7 +4350,7 @@
         </w:tc>
         <w:tc>
           <w:tcPr>
-            <w:tcW w:w="1645" w:type="dxa"/>
+            <w:tcW w:w="1147" w:type="dxa"/>
             <w:vMerge/>
             <w:shd w:val="clear" w:color="auto" w:fill="F2F2F2" w:themeFill="background1" w:themeFillShade="F2"/>
           </w:tcPr>
@@ -4470,17 +4460,7 @@
                 <w:szCs w:val="18"/>
                 <w:lang w:eastAsia="en-SE"/>
               </w:rPr>
-              <w:t>in</w:t>
-            </w:r>
-            <w:r>
-              <w:rPr>
-                <w:rFonts w:ascii="Consolas" w:eastAsia="Times New Roman" w:hAnsi="Consolas" w:cs="Segoe UI"/>
-                <w:color w:val="24292E"/>
-                <w:sz w:val="18"/>
-                <w:szCs w:val="18"/>
-                <w:lang w:eastAsia="en-SE"/>
-              </w:rPr>
-              <w:t>sert</w:t>
+              <w:t>insert</w:t>
             </w:r>
             <w:r>
               <w:rPr>
@@ -4496,23 +4476,23 @@
         </w:tc>
         <w:tc>
           <w:tcPr>
-            <w:tcW w:w="1375" w:type="dxa"/>
+            <w:tcW w:w="1873" w:type="dxa"/>
             <w:shd w:val="clear" w:color="auto" w:fill="F2F2F2" w:themeFill="background1" w:themeFillShade="F2"/>
           </w:tcPr>
           <w:p>
             <w:pPr>
               <w:spacing w:after="0" w:line="300" w:lineRule="atLeast"/>
               <w:rPr>
-                <w:rFonts w:ascii="Consolas" w:eastAsia="Times New Roman" w:hAnsi="Consolas" w:cs="Segoe UI"/>
-                <w:color w:val="24292E"/>
-                <w:sz w:val="18"/>
-                <w:szCs w:val="18"/>
-                <w:lang w:eastAsia="en-SE"/>
-              </w:rPr>
-            </w:pPr>
-            <w:r>
-              <w:rPr>
-                <w:rFonts w:ascii="Consolas" w:eastAsia="Times New Roman" w:hAnsi="Consolas" w:cs="Segoe UI"/>
+                <w:rFonts w:ascii="Helvetica" w:eastAsia="Times New Roman" w:hAnsi="Helvetica" w:cs="Helvetica"/>
+                <w:color w:val="24292E"/>
+                <w:sz w:val="20"/>
+                <w:szCs w:val="20"/>
+                <w:lang w:eastAsia="en-SE"/>
+              </w:rPr>
+            </w:pPr>
+            <w:r>
+              <w:rPr>
+                <w:rFonts w:ascii="Helvetica" w:eastAsia="Times New Roman" w:hAnsi="Helvetica" w:cs="Helvetica"/>
                 <w:color w:val="24292E"/>
                 <w:sz w:val="18"/>
                 <w:szCs w:val="18"/>
@@ -4550,13 +4530,45 @@
                 <w:szCs w:val="20"/>
                 <w:lang w:eastAsia="en-SE"/>
               </w:rPr>
-              <w:t>1)</w:t>
-            </w:r>
-          </w:p>
-        </w:tc>
-        <w:tc>
-          <w:tcPr>
-            <w:tcW w:w="1645" w:type="dxa"/>
+              <w:t>1</w:t>
+            </w:r>
+            <w:r>
+              <w:rPr>
+                <w:rFonts w:ascii="Helvetica" w:eastAsia="Times New Roman" w:hAnsi="Helvetica" w:cs="Helvetica"/>
+                <w:b/>
+                <w:bCs/>
+                <w:color w:val="24292E"/>
+                <w:sz w:val="20"/>
+                <w:szCs w:val="20"/>
+                <w:lang w:eastAsia="en-SE"/>
+              </w:rPr>
+              <w:t>)</w:t>
+            </w:r>
+            <w:r>
+              <w:rPr>
+                <w:rFonts w:ascii="Helvetica" w:eastAsia="Times New Roman" w:hAnsi="Helvetica" w:cs="Helvetica"/>
+                <w:b/>
+                <w:bCs/>
+                <w:color w:val="24292E"/>
+                <w:sz w:val="20"/>
+                <w:szCs w:val="20"/>
+                <w:lang w:eastAsia="en-SE"/>
+              </w:rPr>
+              <w:t xml:space="preserve"> </w:t>
+            </w:r>
+            <w:r>
+              <w:rPr>
+                <w:rFonts w:ascii="Helvetica" w:hAnsi="Helvetica" w:cs="Helvetica"/>
+                <w:sz w:val="20"/>
+                <w:szCs w:val="20"/>
+              </w:rPr>
+              <w:t>(amortized)</w:t>
+            </w:r>
+          </w:p>
+        </w:tc>
+        <w:tc>
+          <w:tcPr>
+            <w:tcW w:w="1147" w:type="dxa"/>
             <w:vMerge/>
             <w:shd w:val="clear" w:color="auto" w:fill="F2F2F2" w:themeFill="background1" w:themeFillShade="F2"/>
           </w:tcPr>
@@ -4632,7 +4644,7 @@
         </w:tc>
         <w:tc>
           <w:tcPr>
-            <w:tcW w:w="1375" w:type="dxa"/>
+            <w:tcW w:w="1873" w:type="dxa"/>
             <w:shd w:val="clear" w:color="auto" w:fill="BFBFBF" w:themeFill="background1" w:themeFillShade="BF"/>
           </w:tcPr>
           <w:p>
@@ -4650,7 +4662,7 @@
         </w:tc>
         <w:tc>
           <w:tcPr>
-            <w:tcW w:w="1645" w:type="dxa"/>
+            <w:tcW w:w="1147" w:type="dxa"/>
             <w:shd w:val="clear" w:color="auto" w:fill="BFBFBF" w:themeFill="background1" w:themeFillShade="BF"/>
           </w:tcPr>
           <w:p>
@@ -5081,34 +5093,44 @@
             <w:pPr>
               <w:spacing w:after="0" w:line="300" w:lineRule="atLeast"/>
               <w:rPr>
-                <w:rFonts w:ascii="Consolas" w:eastAsia="Times New Roman" w:hAnsi="Consolas" w:cs="Segoe UI"/>
-                <w:color w:val="24292E"/>
-                <w:sz w:val="18"/>
-                <w:szCs w:val="18"/>
-                <w:lang w:val="en-SE" w:eastAsia="en-SE"/>
-              </w:rPr>
-            </w:pPr>
-            <w:proofErr w:type="gramStart"/>
-            <w:r>
-              <w:rPr>
-                <w:rFonts w:ascii="Helvetica" w:eastAsia="Times New Roman" w:hAnsi="Helvetica" w:cs="Helvetica"/>
-                <w:color w:val="24292E"/>
-                <w:sz w:val="20"/>
-                <w:szCs w:val="20"/>
-                <w:lang w:eastAsia="en-SE"/>
-              </w:rPr>
-              <w:t>O(</w:t>
-            </w:r>
-            <w:proofErr w:type="gramEnd"/>
-            <w:r>
-              <w:rPr>
-                <w:rFonts w:ascii="Helvetica" w:eastAsia="Times New Roman" w:hAnsi="Helvetica" w:cs="Helvetica"/>
-                <w:color w:val="24292E"/>
-                <w:sz w:val="20"/>
-                <w:szCs w:val="20"/>
-                <w:lang w:eastAsia="en-SE"/>
-              </w:rPr>
-              <w:t>1)</w:t>
+                <w:rFonts w:ascii="Helvetica" w:eastAsia="Times New Roman" w:hAnsi="Helvetica" w:cs="Helvetica"/>
+                <w:color w:val="24292E"/>
+                <w:sz w:val="20"/>
+                <w:szCs w:val="20"/>
+                <w:lang w:eastAsia="en-SE"/>
+              </w:rPr>
+            </w:pPr>
+            <w:r>
+              <w:rPr>
+                <w:rFonts w:ascii="Helvetica" w:eastAsia="Times New Roman" w:hAnsi="Helvetica" w:cs="Helvetica"/>
+                <w:color w:val="24292E"/>
+                <w:sz w:val="20"/>
+                <w:szCs w:val="20"/>
+                <w:lang w:eastAsia="en-SE"/>
+              </w:rPr>
+              <w:t>K times</w:t>
+            </w:r>
+            <w:r>
+              <w:rPr>
+                <w:rFonts w:ascii="Helvetica" w:eastAsia="Times New Roman" w:hAnsi="Helvetica" w:cs="Helvetica"/>
+                <w:color w:val="24292E"/>
+                <w:sz w:val="20"/>
+                <w:szCs w:val="20"/>
+                <w:lang w:eastAsia="en-SE"/>
+              </w:rPr>
+              <w:t xml:space="preserve"> (the number of points that has been r</w:t>
+            </w:r>
+            <w:bookmarkStart w:id="0" w:name="_GoBack"/>
+            <w:bookmarkEnd w:id="0"/>
+            <w:r>
+              <w:rPr>
+                <w:rFonts w:ascii="Helvetica" w:eastAsia="Times New Roman" w:hAnsi="Helvetica" w:cs="Helvetica"/>
+                <w:color w:val="24292E"/>
+                <w:sz w:val="20"/>
+                <w:szCs w:val="20"/>
+                <w:lang w:eastAsia="en-SE"/>
+              </w:rPr>
+              <w:t>eached more than one times)</w:t>
             </w:r>
           </w:p>
         </w:tc>
@@ -5141,7 +5163,6 @@
                 <w:lang w:val="en-SE" w:eastAsia="en-SE"/>
               </w:rPr>
             </w:pPr>
-            <w:proofErr w:type="gramStart"/>
             <w:r>
               <w:rPr>
                 <w:rFonts w:ascii="Helvetica" w:eastAsia="Times New Roman" w:hAnsi="Helvetica" w:cs="Helvetica"/>
@@ -5152,16 +5173,25 @@
               </w:rPr>
               <w:t>O(</w:t>
             </w:r>
-            <w:proofErr w:type="gramEnd"/>
-            <w:r>
-              <w:rPr>
-                <w:rFonts w:ascii="Helvetica" w:eastAsia="Times New Roman" w:hAnsi="Helvetica" w:cs="Helvetica"/>
-                <w:color w:val="24292E"/>
-                <w:sz w:val="20"/>
-                <w:szCs w:val="20"/>
-                <w:lang w:eastAsia="en-SE"/>
-              </w:rPr>
-              <w:t>1)</w:t>
+            <w:r>
+              <w:rPr>
+                <w:rFonts w:ascii="Helvetica" w:eastAsia="Times New Roman" w:hAnsi="Helvetica" w:cs="Helvetica"/>
+                <w:color w:val="24292E"/>
+                <w:sz w:val="20"/>
+                <w:szCs w:val="20"/>
+                <w:lang w:eastAsia="en-SE"/>
+              </w:rPr>
+              <w:t>K</w:t>
+            </w:r>
+            <w:r>
+              <w:rPr>
+                <w:rFonts w:ascii="Helvetica" w:eastAsia="Times New Roman" w:hAnsi="Helvetica" w:cs="Helvetica"/>
+                <w:color w:val="24292E"/>
+                <w:sz w:val="20"/>
+                <w:szCs w:val="20"/>
+                <w:lang w:eastAsia="en-SE"/>
+              </w:rPr>
+              <w:t>)</w:t>
             </w:r>
           </w:p>
         </w:tc>
@@ -5646,7 +5676,7 @@
         </w:tc>
         <w:tc>
           <w:tcPr>
-            <w:tcW w:w="1375" w:type="dxa"/>
+            <w:tcW w:w="1873" w:type="dxa"/>
             <w:shd w:val="clear" w:color="auto" w:fill="FFFFFF"/>
           </w:tcPr>
           <w:p>
@@ -5664,7 +5694,7 @@
         </w:tc>
         <w:tc>
           <w:tcPr>
-            <w:tcW w:w="1645" w:type="dxa"/>
+            <w:tcW w:w="1147" w:type="dxa"/>
             <w:shd w:val="clear" w:color="auto" w:fill="FFFFFF"/>
           </w:tcPr>
           <w:p>
@@ -5702,6 +5732,15 @@
     </w:tbl>
     <w:p>
       <w:pPr>
+        <w:rPr>
+          <w:b/>
+          <w:bCs/>
+        </w:rPr>
+      </w:pPr>
+    </w:p>
+    <w:p>
+      <w:pPr>
+        <w:ind w:left="-567"/>
         <w:rPr>
           <w:rFonts w:ascii="Helvetica" w:eastAsia="Times New Roman" w:hAnsi="Helvetica" w:cs="Helvetica"/>
           <w:color w:val="24292E"/>
@@ -5725,13 +5764,6 @@
         <w:t>omplexity</w:t>
       </w:r>
       <w:r>
-        <w:rPr>
-          <w:b/>
-          <w:bCs/>
-        </w:rPr>
-        <w:t xml:space="preserve"> (amortized)</w:t>
-      </w:r>
-      <w:r>
         <w:t xml:space="preserve"> = </w:t>
       </w:r>
       <w:proofErr w:type="gramStart"/>
@@ -5744,195 +5776,6 @@
       </w:r>
       <w:r>
         <w:t xml:space="preserve"> </w:t>
-      </w:r>
-      <w:r>
-        <w:t>O(1)</w:t>
-      </w:r>
-      <w:r>
-        <w:t>+</w:t>
-      </w:r>
-      <w:r>
-        <w:t xml:space="preserve"> </w:t>
-      </w:r>
-      <w:r>
-        <w:t>O(1)</w:t>
-      </w:r>
-      <w:r>
-        <w:t>+</w:t>
-      </w:r>
-      <w:r>
-        <w:t xml:space="preserve"> </w:t>
-      </w:r>
-      <w:r>
-        <w:t>O(1)</w:t>
-      </w:r>
-      <w:r>
-        <w:t>+</w:t>
-      </w:r>
-      <w:r>
-        <w:t xml:space="preserve"> </w:t>
-      </w:r>
-      <w:r>
-        <w:t>O(1)</w:t>
-      </w:r>
-      <w:r>
-        <w:t>+</w:t>
-      </w:r>
-      <w:r>
-        <w:t xml:space="preserve"> </w:t>
-      </w:r>
-      <w:r>
-        <w:t>O(</w:t>
-      </w:r>
-      <w:r>
-        <w:t>N</w:t>
-      </w:r>
-      <w:r>
-        <w:t>)</w:t>
-      </w:r>
-      <w:r>
-        <w:t>+</w:t>
-      </w:r>
-      <w:r>
-        <w:rPr>
-          <w:rFonts w:ascii="Helvetica" w:eastAsia="Times New Roman" w:hAnsi="Helvetica" w:cs="Helvetica"/>
-          <w:color w:val="24292E"/>
-          <w:sz w:val="20"/>
-          <w:szCs w:val="20"/>
-          <w:lang w:eastAsia="en-SE"/>
-        </w:rPr>
-        <w:t xml:space="preserve"> </w:t>
-      </w:r>
-      <w:r>
-        <w:rPr>
-          <w:rFonts w:ascii="Helvetica" w:eastAsia="Times New Roman" w:hAnsi="Helvetica" w:cs="Helvetica"/>
-          <w:color w:val="24292E"/>
-          <w:sz w:val="20"/>
-          <w:szCs w:val="20"/>
-          <w:lang w:eastAsia="en-SE"/>
-        </w:rPr>
-        <w:t>O(1)</w:t>
-      </w:r>
-      <w:r>
-        <w:rPr>
-          <w:rFonts w:ascii="Helvetica" w:eastAsia="Times New Roman" w:hAnsi="Helvetica" w:cs="Helvetica"/>
-          <w:color w:val="24292E"/>
-          <w:sz w:val="20"/>
-          <w:szCs w:val="20"/>
-          <w:lang w:eastAsia="en-SE"/>
-        </w:rPr>
-        <w:t>+</w:t>
-      </w:r>
-      <w:r>
-        <w:rPr>
-          <w:rFonts w:ascii="Helvetica" w:eastAsia="Times New Roman" w:hAnsi="Helvetica" w:cs="Helvetica"/>
-          <w:color w:val="24292E"/>
-          <w:sz w:val="20"/>
-          <w:szCs w:val="20"/>
-          <w:lang w:eastAsia="en-SE"/>
-        </w:rPr>
-        <w:t xml:space="preserve"> </w:t>
-      </w:r>
-      <w:r>
-        <w:rPr>
-          <w:rFonts w:ascii="Helvetica" w:eastAsia="Times New Roman" w:hAnsi="Helvetica" w:cs="Helvetica"/>
-          <w:color w:val="24292E"/>
-          <w:sz w:val="20"/>
-          <w:szCs w:val="20"/>
-          <w:lang w:eastAsia="en-SE"/>
-        </w:rPr>
-        <w:t>O(1)</w:t>
-      </w:r>
-      <w:r>
-        <w:rPr>
-          <w:rFonts w:ascii="Helvetica" w:eastAsia="Times New Roman" w:hAnsi="Helvetica" w:cs="Helvetica"/>
-          <w:color w:val="24292E"/>
-          <w:sz w:val="20"/>
-          <w:szCs w:val="20"/>
-          <w:lang w:eastAsia="en-SE"/>
-        </w:rPr>
-        <w:t>+</w:t>
-      </w:r>
-      <w:r>
-        <w:rPr>
-          <w:rFonts w:ascii="Helvetica" w:eastAsia="Times New Roman" w:hAnsi="Helvetica" w:cs="Helvetica"/>
-          <w:color w:val="24292E"/>
-          <w:sz w:val="20"/>
-          <w:szCs w:val="20"/>
-          <w:lang w:eastAsia="en-SE"/>
-        </w:rPr>
-        <w:t xml:space="preserve"> </w:t>
-      </w:r>
-      <w:r>
-        <w:rPr>
-          <w:rFonts w:ascii="Helvetica" w:eastAsia="Times New Roman" w:hAnsi="Helvetica" w:cs="Helvetica"/>
-          <w:color w:val="24292E"/>
-          <w:sz w:val="20"/>
-          <w:szCs w:val="20"/>
-          <w:lang w:eastAsia="en-SE"/>
-        </w:rPr>
-        <w:t>O(1)</w:t>
-      </w:r>
-      <w:r>
-        <w:rPr>
-          <w:rFonts w:ascii="Helvetica" w:eastAsia="Times New Roman" w:hAnsi="Helvetica" w:cs="Helvetica"/>
-          <w:color w:val="24292E"/>
-          <w:sz w:val="20"/>
-          <w:szCs w:val="20"/>
-          <w:lang w:eastAsia="en-SE"/>
-        </w:rPr>
-        <w:t xml:space="preserve"> = </w:t>
-      </w:r>
-      <w:r>
-        <w:rPr>
-          <w:rFonts w:ascii="Helvetica" w:eastAsia="Times New Roman" w:hAnsi="Helvetica" w:cs="Helvetica"/>
-          <w:color w:val="24292E"/>
-          <w:sz w:val="20"/>
-          <w:szCs w:val="20"/>
-          <w:lang w:eastAsia="en-SE"/>
-        </w:rPr>
-        <w:t>O(</w:t>
-      </w:r>
-      <w:r>
-        <w:rPr>
-          <w:rFonts w:ascii="Helvetica" w:eastAsia="Times New Roman" w:hAnsi="Helvetica" w:cs="Helvetica"/>
-          <w:color w:val="24292E"/>
-          <w:sz w:val="20"/>
-          <w:szCs w:val="20"/>
-          <w:lang w:eastAsia="en-SE"/>
-        </w:rPr>
-        <w:t>N</w:t>
-      </w:r>
-      <w:r>
-        <w:rPr>
-          <w:rFonts w:ascii="Helvetica" w:eastAsia="Times New Roman" w:hAnsi="Helvetica" w:cs="Helvetica"/>
-          <w:color w:val="24292E"/>
-          <w:sz w:val="20"/>
-          <w:szCs w:val="20"/>
-          <w:lang w:eastAsia="en-SE"/>
-        </w:rPr>
-        <w:t>)</w:t>
-      </w:r>
-    </w:p>
-    <w:p>
-      <w:r>
-        <w:rPr>
-          <w:b/>
-          <w:bCs/>
-        </w:rPr>
-        <w:t>C</w:t>
-      </w:r>
-      <w:bookmarkStart w:id="0" w:name="_GoBack"/>
-      <w:bookmarkEnd w:id="0"/>
-      <w:r>
-        <w:rPr>
-          <w:b/>
-          <w:bCs/>
-        </w:rPr>
-        <w:t xml:space="preserve">omplexity (worst-case) </w:t>
-      </w:r>
-      <w:r>
-        <w:t xml:space="preserve">= </w:t>
       </w:r>
       <w:r>
         <w:t>O(1)+</w:t>
@@ -5959,19 +5802,10 @@
         <w:t xml:space="preserve"> </w:t>
       </w:r>
       <w:r>
-        <w:t>O(1)+</w:t>
+        <w:t>O(N)</w:t>
       </w:r>
       <w:r>
-        <w:t>O(N</w:t>
-      </w:r>
-      <w:r>
-        <w:rPr>
-          <w:vertAlign w:val="superscript"/>
-        </w:rPr>
-        <w:t>2</w:t>
-      </w:r>
-      <w:r>
-        <w:t>)+</w:t>
+        <w:t>+</w:t>
       </w:r>
       <w:r>
         <w:rPr>
@@ -5991,17 +5825,7 @@
           <w:szCs w:val="20"/>
           <w:lang w:eastAsia="en-SE"/>
         </w:rPr>
-        <w:t>O(1)</w:t>
-      </w:r>
-      <w:r>
-        <w:rPr>
-          <w:rFonts w:ascii="Helvetica" w:eastAsia="Times New Roman" w:hAnsi="Helvetica" w:cs="Helvetica"/>
-          <w:color w:val="24292E"/>
-          <w:sz w:val="20"/>
-          <w:szCs w:val="20"/>
-          <w:lang w:eastAsia="en-SE"/>
-        </w:rPr>
-        <w:t>+</w:t>
+        <w:t>O(1)+</w:t>
       </w:r>
       <w:r>
         <w:rPr>
@@ -6031,7 +5855,7 @@
           <w:szCs w:val="20"/>
           <w:lang w:eastAsia="en-SE"/>
         </w:rPr>
-        <w:t>N</w:t>
+        <w:t>K</w:t>
       </w:r>
       <w:r>
         <w:rPr>
@@ -6041,7 +5865,7 @@
           <w:szCs w:val="20"/>
           <w:lang w:eastAsia="en-SE"/>
         </w:rPr>
-        <w:t>)</w:t>
+        <w:t>)+</w:t>
       </w:r>
       <w:r>
         <w:rPr>
@@ -6051,24 +5875,73 @@
           <w:szCs w:val="20"/>
           <w:lang w:eastAsia="en-SE"/>
         </w:rPr>
-        <w:t xml:space="preserve"> = </w:t>
-      </w:r>
-      <w:r>
-        <w:t>O(N</w:t>
+        <w:t xml:space="preserve"> </w:t>
       </w:r>
       <w:r>
         <w:rPr>
-          <w:vertAlign w:val="superscript"/>
+          <w:rFonts w:ascii="Helvetica" w:eastAsia="Times New Roman" w:hAnsi="Helvetica" w:cs="Helvetica"/>
+          <w:color w:val="24292E"/>
+          <w:sz w:val="20"/>
+          <w:szCs w:val="20"/>
+          <w:lang w:eastAsia="en-SE"/>
         </w:rPr>
-        <w:t>2</w:t>
+        <w:t>O(1) =O(N)</w:t>
       </w:r>
       <w:r>
-        <w:t>)</w:t>
+        <w:rPr>
+          <w:rFonts w:ascii="Helvetica" w:eastAsia="Times New Roman" w:hAnsi="Helvetica" w:cs="Helvetica"/>
+          <w:color w:val="24292E"/>
+          <w:sz w:val="20"/>
+          <w:szCs w:val="20"/>
+          <w:lang w:eastAsia="en-SE"/>
+        </w:rPr>
+        <w:t xml:space="preserve"> + O(K) while (K</w:t>
+      </w:r>
+      <w:r>
+        <w:rPr>
+          <w:rFonts w:ascii="Helvetica" w:eastAsia="Times New Roman" w:hAnsi="Helvetica" w:cs="Helvetica"/>
+          <w:color w:val="24292E"/>
+          <w:sz w:val="20"/>
+          <w:szCs w:val="20"/>
+          <w:lang w:eastAsia="en-SE"/>
+        </w:rPr>
+        <w:t>&lt;</w:t>
+      </w:r>
+      <w:r>
+        <w:rPr>
+          <w:rFonts w:ascii="Helvetica" w:eastAsia="Times New Roman" w:hAnsi="Helvetica" w:cs="Helvetica"/>
+          <w:color w:val="24292E"/>
+          <w:sz w:val="20"/>
+          <w:szCs w:val="20"/>
+          <w:lang w:eastAsia="en-SE"/>
+        </w:rPr>
+        <w:t xml:space="preserve">=N) </w:t>
+      </w:r>
+      <w:r>
+        <w:rPr>
+          <w:rFonts w:ascii="Helvetica" w:eastAsia="Times New Roman" w:hAnsi="Helvetica" w:cs="Helvetica"/>
+          <w:color w:val="24292E"/>
+          <w:sz w:val="20"/>
+          <w:szCs w:val="20"/>
+          <w:lang w:eastAsia="en-SE"/>
+        </w:rPr>
+        <w:sym w:font="Wingdings" w:char="F0E8"/>
+      </w:r>
+      <w:r>
+        <w:rPr>
+          <w:rFonts w:ascii="Helvetica" w:eastAsia="Times New Roman" w:hAnsi="Helvetica" w:cs="Helvetica"/>
+          <w:color w:val="24292E"/>
+          <w:sz w:val="20"/>
+          <w:szCs w:val="20"/>
+          <w:lang w:eastAsia="en-SE"/>
+        </w:rPr>
+        <w:t xml:space="preserve"> = O(N)</w:t>
       </w:r>
     </w:p>
+    <w:p/>
     <w:sectPr>
       <w:pgSz w:w="11906" w:h="16838" w:code="9"/>
-      <w:pgMar w:top="1418" w:right="1440" w:bottom="1440" w:left="1440" w:header="720" w:footer="720" w:gutter="0"/>
+      <w:pgMar w:top="1418" w:right="1440" w:bottom="1440" w:left="1418" w:header="720" w:footer="720" w:gutter="0"/>
       <w:cols w:space="720"/>
       <w:docGrid w:linePitch="360"/>
     </w:sectPr>

</xml_diff>